<commit_message>
AB: Lab EXP-2 word document uploaded
</commit_message>
<xml_diff>
--- a/02_Array_Operations_in_C.docx
+++ b/02_Array_Operations_in_C.docx
@@ -13,6 +13,16 @@
           <w:szCs w:val="24"/>
         </w:rPr>
       </w:pPr>
+      <w:r>
+        <w:rPr>
+          <w:rFonts w:ascii="Times New Roman" w:hAnsi="Times New Roman" w:cs="Times New Roman"/>
+          <w:b/>
+          <w:bCs/>
+          <w:sz w:val="24"/>
+          <w:szCs w:val="24"/>
+        </w:rPr>
+        <w:t xml:space="preserve"> </w:t>
+      </w:r>
       <w:r>
         <w:rPr>
           <w:rFonts w:ascii="Times New Roman" w:hAnsi="Times New Roman" w:cs="Times New Roman"/>
@@ -1106,7 +1116,29 @@
           <w:szCs w:val="21"/>
           <w:lang w:eastAsia="en-IN"/>
         </w:rPr>
-        <w:t>&lt;stdio.h&gt;</w:t>
+        <w:t>&lt;</w:t>
+      </w:r>
+      <w:proofErr w:type="spellStart"/>
+      <w:r>
+        <w:rPr>
+          <w:rFonts w:ascii="Consolas" w:eastAsia="Times New Roman" w:hAnsi="Consolas" w:cs="Times New Roman"/>
+          <w:color w:val="CE9178"/>
+          <w:sz w:val="21"/>
+          <w:szCs w:val="21"/>
+          <w:lang w:eastAsia="en-IN"/>
+        </w:rPr>
+        <w:t>stdio.h</w:t>
+      </w:r>
+      <w:proofErr w:type="spellEnd"/>
+      <w:r>
+        <w:rPr>
+          <w:rFonts w:ascii="Consolas" w:eastAsia="Times New Roman" w:hAnsi="Consolas" w:cs="Times New Roman"/>
+          <w:color w:val="CE9178"/>
+          <w:sz w:val="21"/>
+          <w:szCs w:val="21"/>
+          <w:lang w:eastAsia="en-IN"/>
+        </w:rPr>
+        <w:t>&gt;</w:t>
       </w:r>
     </w:p>
     <w:p>
@@ -1240,6 +1272,7 @@
         </w:rPr>
         <w:t xml:space="preserve"> </w:t>
       </w:r>
+      <w:proofErr w:type="spellStart"/>
       <w:r>
         <w:rPr>
           <w:rFonts w:ascii="Consolas" w:eastAsia="Times New Roman" w:hAnsi="Consolas" w:cs="Times New Roman"/>
@@ -1350,6 +1383,7 @@
         </w:rPr>
         <w:t>k</w:t>
       </w:r>
+      <w:proofErr w:type="spellEnd"/>
       <w:r>
         <w:rPr>
           <w:rFonts w:ascii="Consolas" w:eastAsia="Times New Roman" w:hAnsi="Consolas" w:cs="Times New Roman"/>
@@ -1383,6 +1417,7 @@
         </w:rPr>
         <w:t xml:space="preserve">    </w:t>
       </w:r>
+      <w:proofErr w:type="spellStart"/>
       <w:r>
         <w:rPr>
           <w:rFonts w:ascii="Consolas" w:eastAsia="Times New Roman" w:hAnsi="Consolas" w:cs="Times New Roman"/>
@@ -1393,6 +1428,7 @@
         </w:rPr>
         <w:t>printf</w:t>
       </w:r>
+      <w:proofErr w:type="spellEnd"/>
       <w:r>
         <w:rPr>
           <w:rFonts w:ascii="Consolas" w:eastAsia="Times New Roman" w:hAnsi="Consolas" w:cs="Times New Roman"/>
@@ -1446,6 +1482,7 @@
         </w:rPr>
         <w:t xml:space="preserve">    </w:t>
       </w:r>
+      <w:proofErr w:type="spellStart"/>
       <w:r>
         <w:rPr>
           <w:rFonts w:ascii="Consolas" w:eastAsia="Times New Roman" w:hAnsi="Consolas" w:cs="Times New Roman"/>
@@ -1456,6 +1493,7 @@
         </w:rPr>
         <w:t>scanf</w:t>
       </w:r>
+      <w:proofErr w:type="spellEnd"/>
       <w:r>
         <w:rPr>
           <w:rFonts w:ascii="Consolas" w:eastAsia="Times New Roman" w:hAnsi="Consolas" w:cs="Times New Roman"/>
@@ -1484,7 +1522,18 @@
           <w:szCs w:val="21"/>
           <w:lang w:eastAsia="en-IN"/>
         </w:rPr>
-        <w:t>%d</w:t>
+        <w:t>%</w:t>
+      </w:r>
+      <w:proofErr w:type="spellStart"/>
+      <w:r>
+        <w:rPr>
+          <w:rFonts w:ascii="Consolas" w:eastAsia="Times New Roman" w:hAnsi="Consolas" w:cs="Times New Roman"/>
+          <w:color w:val="9CDCFE"/>
+          <w:sz w:val="21"/>
+          <w:szCs w:val="21"/>
+          <w:lang w:eastAsia="en-IN"/>
+        </w:rPr>
+        <w:t>d</w:t>
       </w:r>
       <w:r>
         <w:rPr>
@@ -1516,6 +1565,7 @@
         </w:rPr>
         <w:t>m</w:t>
       </w:r>
+      <w:proofErr w:type="spellEnd"/>
       <w:r>
         <w:rPr>
           <w:rFonts w:ascii="Consolas" w:eastAsia="Times New Roman" w:hAnsi="Consolas" w:cs="Times New Roman"/>
@@ -1562,6 +1612,7 @@
         </w:rPr>
         <w:t xml:space="preserve">    </w:t>
       </w:r>
+      <w:proofErr w:type="spellStart"/>
       <w:r>
         <w:rPr>
           <w:rFonts w:ascii="Consolas" w:eastAsia="Times New Roman" w:hAnsi="Consolas" w:cs="Times New Roman"/>
@@ -1572,6 +1623,7 @@
         </w:rPr>
         <w:t>printf</w:t>
       </w:r>
+      <w:proofErr w:type="spellEnd"/>
       <w:r>
         <w:rPr>
           <w:rFonts w:ascii="Consolas" w:eastAsia="Times New Roman" w:hAnsi="Consolas" w:cs="Times New Roman"/>
@@ -1625,6 +1677,7 @@
         </w:rPr>
         <w:t xml:space="preserve">    </w:t>
       </w:r>
+      <w:proofErr w:type="spellStart"/>
       <w:r>
         <w:rPr>
           <w:rFonts w:ascii="Consolas" w:eastAsia="Times New Roman" w:hAnsi="Consolas" w:cs="Times New Roman"/>
@@ -1635,6 +1688,7 @@
         </w:rPr>
         <w:t>scanf</w:t>
       </w:r>
+      <w:proofErr w:type="spellEnd"/>
       <w:r>
         <w:rPr>
           <w:rFonts w:ascii="Consolas" w:eastAsia="Times New Roman" w:hAnsi="Consolas" w:cs="Times New Roman"/>
@@ -1663,7 +1717,18 @@
           <w:szCs w:val="21"/>
           <w:lang w:eastAsia="en-IN"/>
         </w:rPr>
-        <w:t>%d</w:t>
+        <w:t>%</w:t>
+      </w:r>
+      <w:proofErr w:type="spellStart"/>
+      <w:r>
+        <w:rPr>
+          <w:rFonts w:ascii="Consolas" w:eastAsia="Times New Roman" w:hAnsi="Consolas" w:cs="Times New Roman"/>
+          <w:color w:val="9CDCFE"/>
+          <w:sz w:val="21"/>
+          <w:szCs w:val="21"/>
+          <w:lang w:eastAsia="en-IN"/>
+        </w:rPr>
+        <w:t>d</w:t>
       </w:r>
       <w:r>
         <w:rPr>
@@ -1695,6 +1760,7 @@
         </w:rPr>
         <w:t>n</w:t>
       </w:r>
+      <w:proofErr w:type="spellEnd"/>
       <w:r>
         <w:rPr>
           <w:rFonts w:ascii="Consolas" w:eastAsia="Times New Roman" w:hAnsi="Consolas" w:cs="Times New Roman"/>
@@ -1741,6 +1807,7 @@
         </w:rPr>
         <w:t xml:space="preserve">    </w:t>
       </w:r>
+      <w:proofErr w:type="spellStart"/>
       <w:r>
         <w:rPr>
           <w:rFonts w:ascii="Consolas" w:eastAsia="Times New Roman" w:hAnsi="Consolas" w:cs="Times New Roman"/>
@@ -1751,6 +1818,7 @@
         </w:rPr>
         <w:t>printf</w:t>
       </w:r>
+      <w:proofErr w:type="spellEnd"/>
       <w:r>
         <w:rPr>
           <w:rFonts w:ascii="Consolas" w:eastAsia="Times New Roman" w:hAnsi="Consolas" w:cs="Times New Roman"/>
@@ -1804,6 +1872,7 @@
         </w:rPr>
         <w:t xml:space="preserve">    </w:t>
       </w:r>
+      <w:proofErr w:type="spellStart"/>
       <w:r>
         <w:rPr>
           <w:rFonts w:ascii="Consolas" w:eastAsia="Times New Roman" w:hAnsi="Consolas" w:cs="Times New Roman"/>
@@ -1814,6 +1883,7 @@
         </w:rPr>
         <w:t>scanf</w:t>
       </w:r>
+      <w:proofErr w:type="spellEnd"/>
       <w:r>
         <w:rPr>
           <w:rFonts w:ascii="Consolas" w:eastAsia="Times New Roman" w:hAnsi="Consolas" w:cs="Times New Roman"/>
@@ -1842,7 +1912,18 @@
           <w:szCs w:val="21"/>
           <w:lang w:eastAsia="en-IN"/>
         </w:rPr>
-        <w:t>%d</w:t>
+        <w:t>%</w:t>
+      </w:r>
+      <w:proofErr w:type="spellStart"/>
+      <w:r>
+        <w:rPr>
+          <w:rFonts w:ascii="Consolas" w:eastAsia="Times New Roman" w:hAnsi="Consolas" w:cs="Times New Roman"/>
+          <w:color w:val="9CDCFE"/>
+          <w:sz w:val="21"/>
+          <w:szCs w:val="21"/>
+          <w:lang w:eastAsia="en-IN"/>
+        </w:rPr>
+        <w:t>d</w:t>
       </w:r>
       <w:r>
         <w:rPr>
@@ -1874,6 +1955,7 @@
         </w:rPr>
         <w:t>l</w:t>
       </w:r>
+      <w:proofErr w:type="spellEnd"/>
       <w:r>
         <w:rPr>
           <w:rFonts w:ascii="Consolas" w:eastAsia="Times New Roman" w:hAnsi="Consolas" w:cs="Times New Roman"/>
@@ -2053,6 +2135,7 @@
         </w:rPr>
         <w:t xml:space="preserve">    </w:t>
       </w:r>
+      <w:proofErr w:type="spellStart"/>
       <w:r>
         <w:rPr>
           <w:rFonts w:ascii="Consolas" w:eastAsia="Times New Roman" w:hAnsi="Consolas" w:cs="Times New Roman"/>
@@ -2063,6 +2146,7 @@
         </w:rPr>
         <w:t>printf</w:t>
       </w:r>
+      <w:proofErr w:type="spellEnd"/>
       <w:r>
         <w:rPr>
           <w:rFonts w:ascii="Consolas" w:eastAsia="Times New Roman" w:hAnsi="Consolas" w:cs="Times New Roman"/>
@@ -2156,6 +2240,7 @@
         </w:rPr>
         <w:t>(</w:t>
       </w:r>
+      <w:proofErr w:type="spellStart"/>
       <w:r>
         <w:rPr>
           <w:rFonts w:ascii="Consolas" w:eastAsia="Times New Roman" w:hAnsi="Consolas" w:cs="Times New Roman"/>
@@ -2166,6 +2251,7 @@
         </w:rPr>
         <w:t>i</w:t>
       </w:r>
+      <w:proofErr w:type="spellEnd"/>
       <w:r>
         <w:rPr>
           <w:rFonts w:ascii="Consolas" w:eastAsia="Times New Roman" w:hAnsi="Consolas" w:cs="Times New Roman"/>
@@ -2382,6 +2468,7 @@
         </w:rPr>
         <w:t>&lt;</w:t>
       </w:r>
+      <w:proofErr w:type="spellStart"/>
       <w:r>
         <w:rPr>
           <w:rFonts w:ascii="Consolas" w:eastAsia="Times New Roman" w:hAnsi="Consolas" w:cs="Times New Roman"/>
@@ -2412,6 +2499,7 @@
         </w:rPr>
         <w:t>j</w:t>
       </w:r>
+      <w:proofErr w:type="spellEnd"/>
       <w:r>
         <w:rPr>
           <w:rFonts w:ascii="Consolas" w:eastAsia="Times New Roman" w:hAnsi="Consolas" w:cs="Times New Roman"/>
@@ -2525,6 +2613,7 @@
         </w:rPr>
         <w:t>&lt;</w:t>
       </w:r>
+      <w:proofErr w:type="spellStart"/>
       <w:r>
         <w:rPr>
           <w:rFonts w:ascii="Consolas" w:eastAsia="Times New Roman" w:hAnsi="Consolas" w:cs="Times New Roman"/>
@@ -2555,6 +2644,7 @@
         </w:rPr>
         <w:t>k</w:t>
       </w:r>
+      <w:proofErr w:type="spellEnd"/>
       <w:r>
         <w:rPr>
           <w:rFonts w:ascii="Consolas" w:eastAsia="Times New Roman" w:hAnsi="Consolas" w:cs="Times New Roman"/>
@@ -2611,6 +2701,7 @@
         </w:rPr>
         <w:t xml:space="preserve">                </w:t>
       </w:r>
+      <w:proofErr w:type="spellStart"/>
       <w:r>
         <w:rPr>
           <w:rFonts w:ascii="Consolas" w:eastAsia="Times New Roman" w:hAnsi="Consolas" w:cs="Times New Roman"/>
@@ -2621,6 +2712,7 @@
         </w:rPr>
         <w:t>scanf</w:t>
       </w:r>
+      <w:proofErr w:type="spellEnd"/>
       <w:r>
         <w:rPr>
           <w:rFonts w:ascii="Consolas" w:eastAsia="Times New Roman" w:hAnsi="Consolas" w:cs="Times New Roman"/>
@@ -2649,7 +2741,18 @@
           <w:szCs w:val="21"/>
           <w:lang w:eastAsia="en-IN"/>
         </w:rPr>
-        <w:t>%d</w:t>
+        <w:t>%</w:t>
+      </w:r>
+      <w:proofErr w:type="spellStart"/>
+      <w:r>
+        <w:rPr>
+          <w:rFonts w:ascii="Consolas" w:eastAsia="Times New Roman" w:hAnsi="Consolas" w:cs="Times New Roman"/>
+          <w:color w:val="9CDCFE"/>
+          <w:sz w:val="21"/>
+          <w:szCs w:val="21"/>
+          <w:lang w:eastAsia="en-IN"/>
+        </w:rPr>
+        <w:t>d</w:t>
       </w:r>
       <w:r>
         <w:rPr>
@@ -2681,6 +2784,7 @@
         </w:rPr>
         <w:t>a</w:t>
       </w:r>
+      <w:proofErr w:type="spellEnd"/>
       <w:r>
         <w:rPr>
           <w:rFonts w:ascii="Consolas" w:eastAsia="Times New Roman" w:hAnsi="Consolas" w:cs="Times New Roman"/>
@@ -2691,6 +2795,7 @@
         </w:rPr>
         <w:t>[</w:t>
       </w:r>
+      <w:proofErr w:type="spellStart"/>
       <w:r>
         <w:rPr>
           <w:rFonts w:ascii="Consolas" w:eastAsia="Times New Roman" w:hAnsi="Consolas" w:cs="Times New Roman"/>
@@ -2701,6 +2806,7 @@
         </w:rPr>
         <w:t>i</w:t>
       </w:r>
+      <w:proofErr w:type="spellEnd"/>
       <w:r>
         <w:rPr>
           <w:rFonts w:ascii="Consolas" w:eastAsia="Times New Roman" w:hAnsi="Consolas" w:cs="Times New Roman"/>
@@ -2894,6 +3000,7 @@
         </w:rPr>
         <w:t>[</w:t>
       </w:r>
+      <w:proofErr w:type="spellStart"/>
       <w:r>
         <w:rPr>
           <w:rFonts w:ascii="Consolas" w:eastAsia="Times New Roman" w:hAnsi="Consolas" w:cs="Times New Roman"/>
@@ -2904,6 +3011,7 @@
         </w:rPr>
         <w:t>i</w:t>
       </w:r>
+      <w:proofErr w:type="spellEnd"/>
       <w:r>
         <w:rPr>
           <w:rFonts w:ascii="Consolas" w:eastAsia="Times New Roman" w:hAnsi="Consolas" w:cs="Times New Roman"/>
@@ -3250,6 +3358,7 @@
         </w:rPr>
         <w:t>     </w:t>
       </w:r>
+      <w:proofErr w:type="spellStart"/>
       <w:r>
         <w:rPr>
           <w:rFonts w:ascii="Consolas" w:eastAsia="Times New Roman" w:hAnsi="Consolas" w:cs="Times New Roman"/>
@@ -3260,6 +3369,7 @@
         </w:rPr>
         <w:t>printf</w:t>
       </w:r>
+      <w:proofErr w:type="spellEnd"/>
       <w:r>
         <w:rPr>
           <w:rFonts w:ascii="Consolas" w:eastAsia="Times New Roman" w:hAnsi="Consolas" w:cs="Times New Roman"/>
@@ -3353,6 +3463,7 @@
         </w:rPr>
         <w:t>(</w:t>
       </w:r>
+      <w:proofErr w:type="spellStart"/>
       <w:r>
         <w:rPr>
           <w:rFonts w:ascii="Consolas" w:eastAsia="Times New Roman" w:hAnsi="Consolas" w:cs="Times New Roman"/>
@@ -3363,6 +3474,7 @@
         </w:rPr>
         <w:t>i</w:t>
       </w:r>
+      <w:proofErr w:type="spellEnd"/>
       <w:r>
         <w:rPr>
           <w:rFonts w:ascii="Consolas" w:eastAsia="Times New Roman" w:hAnsi="Consolas" w:cs="Times New Roman"/>
@@ -3413,6 +3525,7 @@
         </w:rPr>
         <w:t>&lt;</w:t>
       </w:r>
+      <w:proofErr w:type="spellStart"/>
       <w:r>
         <w:rPr>
           <w:rFonts w:ascii="Consolas" w:eastAsia="Times New Roman" w:hAnsi="Consolas" w:cs="Times New Roman"/>
@@ -3443,6 +3556,7 @@
         </w:rPr>
         <w:t>i</w:t>
       </w:r>
+      <w:proofErr w:type="spellEnd"/>
       <w:r>
         <w:rPr>
           <w:rFonts w:ascii="Consolas" w:eastAsia="Times New Roman" w:hAnsi="Consolas" w:cs="Times New Roman"/>
@@ -3579,6 +3693,7 @@
         </w:rPr>
         <w:t>&lt;</w:t>
       </w:r>
+      <w:proofErr w:type="spellStart"/>
       <w:r>
         <w:rPr>
           <w:rFonts w:ascii="Consolas" w:eastAsia="Times New Roman" w:hAnsi="Consolas" w:cs="Times New Roman"/>
@@ -3609,6 +3724,7 @@
         </w:rPr>
         <w:t>j</w:t>
       </w:r>
+      <w:proofErr w:type="spellEnd"/>
       <w:r>
         <w:rPr>
           <w:rFonts w:ascii="Consolas" w:eastAsia="Times New Roman" w:hAnsi="Consolas" w:cs="Times New Roman"/>
@@ -3745,6 +3861,7 @@
         </w:rPr>
         <w:t>&lt;</w:t>
       </w:r>
+      <w:proofErr w:type="spellStart"/>
       <w:r>
         <w:rPr>
           <w:rFonts w:ascii="Consolas" w:eastAsia="Times New Roman" w:hAnsi="Consolas" w:cs="Times New Roman"/>
@@ -3775,6 +3892,7 @@
         </w:rPr>
         <w:t>k</w:t>
       </w:r>
+      <w:proofErr w:type="spellEnd"/>
       <w:r>
         <w:rPr>
           <w:rFonts w:ascii="Consolas" w:eastAsia="Times New Roman" w:hAnsi="Consolas" w:cs="Times New Roman"/>
@@ -3808,6 +3926,7 @@
         </w:rPr>
         <w:t xml:space="preserve">                </w:t>
       </w:r>
+      <w:proofErr w:type="spellStart"/>
       <w:r>
         <w:rPr>
           <w:rFonts w:ascii="Consolas" w:eastAsia="Times New Roman" w:hAnsi="Consolas" w:cs="Times New Roman"/>
@@ -3818,6 +3937,7 @@
         </w:rPr>
         <w:t>printf</w:t>
       </w:r>
+      <w:proofErr w:type="spellEnd"/>
       <w:r>
         <w:rPr>
           <w:rFonts w:ascii="Consolas" w:eastAsia="Times New Roman" w:hAnsi="Consolas" w:cs="Times New Roman"/>
@@ -3888,6 +4008,7 @@
         </w:rPr>
         <w:t>[</w:t>
       </w:r>
+      <w:proofErr w:type="spellStart"/>
       <w:r>
         <w:rPr>
           <w:rFonts w:ascii="Consolas" w:eastAsia="Times New Roman" w:hAnsi="Consolas" w:cs="Times New Roman"/>
@@ -3898,6 +4019,7 @@
         </w:rPr>
         <w:t>i</w:t>
       </w:r>
+      <w:proofErr w:type="spellEnd"/>
       <w:r>
         <w:rPr>
           <w:rFonts w:ascii="Consolas" w:eastAsia="Times New Roman" w:hAnsi="Consolas" w:cs="Times New Roman"/>
@@ -3994,6 +4116,7 @@
         </w:rPr>
         <w:t xml:space="preserve">            </w:t>
       </w:r>
+      <w:proofErr w:type="spellStart"/>
       <w:r>
         <w:rPr>
           <w:rFonts w:ascii="Consolas" w:eastAsia="Times New Roman" w:hAnsi="Consolas" w:cs="Times New Roman"/>
@@ -4004,6 +4127,7 @@
         </w:rPr>
         <w:t>printf</w:t>
       </w:r>
+      <w:proofErr w:type="spellEnd"/>
       <w:r>
         <w:rPr>
           <w:rFonts w:ascii="Consolas" w:eastAsia="Times New Roman" w:hAnsi="Consolas" w:cs="Times New Roman"/>
@@ -4100,6 +4224,7 @@
         </w:rPr>
         <w:t xml:space="preserve">        </w:t>
       </w:r>
+      <w:proofErr w:type="spellStart"/>
       <w:r>
         <w:rPr>
           <w:rFonts w:ascii="Consolas" w:eastAsia="Times New Roman" w:hAnsi="Consolas" w:cs="Times New Roman"/>
@@ -4110,6 +4235,7 @@
         </w:rPr>
         <w:t>printf</w:t>
       </w:r>
+      <w:proofErr w:type="spellEnd"/>
       <w:r>
         <w:rPr>
           <w:rFonts w:ascii="Consolas" w:eastAsia="Times New Roman" w:hAnsi="Consolas" w:cs="Times New Roman"/>
@@ -4359,6 +4485,7 @@
       <w:r>
         <w:rPr>
           <w:rFonts w:ascii="Times New Roman" w:hAnsi="Times New Roman" w:cs="Times New Roman"/>
+          <w:noProof/>
           <w:sz w:val="24"/>
           <w:szCs w:val="24"/>
         </w:rPr>
@@ -4916,6 +5043,7 @@
         </w:rPr>
         <w:t xml:space="preserve"> </w:t>
       </w:r>
+      <w:proofErr w:type="spellStart"/>
       <w:r>
         <w:rPr>
           <w:rFonts w:ascii="Consolas" w:eastAsia="Times New Roman" w:hAnsi="Consolas" w:cs="Times New Roman"/>
@@ -4966,6 +5094,7 @@
         </w:rPr>
         <w:t>k</w:t>
       </w:r>
+      <w:proofErr w:type="spellEnd"/>
       <w:r>
         <w:rPr>
           <w:rFonts w:ascii="Consolas" w:eastAsia="Times New Roman" w:hAnsi="Consolas" w:cs="Times New Roman"/>
@@ -5020,6 +5149,7 @@
         </w:rPr>
         <w:t xml:space="preserve"> </w:t>
       </w:r>
+      <w:proofErr w:type="spellStart"/>
       <w:r>
         <w:rPr>
           <w:rFonts w:ascii="Consolas" w:eastAsia="Times New Roman" w:hAnsi="Consolas" w:cs="Times New Roman"/>
@@ -5030,6 +5160,7 @@
         </w:rPr>
         <w:t>mul</w:t>
       </w:r>
+      <w:proofErr w:type="spellEnd"/>
       <w:r>
         <w:rPr>
           <w:rFonts w:ascii="Consolas" w:eastAsia="Times New Roman" w:hAnsi="Consolas" w:cs="Times New Roman"/>
@@ -5124,6 +5255,7 @@
         </w:rPr>
         <w:t>(</w:t>
       </w:r>
+      <w:proofErr w:type="spellStart"/>
       <w:r>
         <w:rPr>
           <w:rFonts w:ascii="Consolas" w:eastAsia="Times New Roman" w:hAnsi="Consolas" w:cs="Times New Roman"/>
@@ -5134,6 +5266,7 @@
         </w:rPr>
         <w:t>i</w:t>
       </w:r>
+      <w:proofErr w:type="spellEnd"/>
       <w:r>
         <w:rPr>
           <w:rFonts w:ascii="Consolas" w:eastAsia="Times New Roman" w:hAnsi="Consolas" w:cs="Times New Roman"/>
@@ -5440,6 +5573,7 @@
         </w:rPr>
         <w:t>                     </w:t>
       </w:r>
+      <w:proofErr w:type="spellStart"/>
       <w:r>
         <w:rPr>
           <w:rFonts w:ascii="Consolas" w:eastAsia="Times New Roman" w:hAnsi="Consolas" w:cs="Times New Roman"/>
@@ -5450,6 +5584,7 @@
         </w:rPr>
         <w:t>mul</w:t>
       </w:r>
+      <w:proofErr w:type="spellEnd"/>
       <w:r>
         <w:rPr>
           <w:rFonts w:ascii="Consolas" w:eastAsia="Times New Roman" w:hAnsi="Consolas" w:cs="Times New Roman"/>
@@ -5460,6 +5595,7 @@
         </w:rPr>
         <w:t>[</w:t>
       </w:r>
+      <w:proofErr w:type="spellStart"/>
       <w:r>
         <w:rPr>
           <w:rFonts w:ascii="Consolas" w:eastAsia="Times New Roman" w:hAnsi="Consolas" w:cs="Times New Roman"/>
@@ -5470,6 +5606,7 @@
         </w:rPr>
         <w:t>i</w:t>
       </w:r>
+      <w:proofErr w:type="spellEnd"/>
       <w:r>
         <w:rPr>
           <w:rFonts w:ascii="Consolas" w:eastAsia="Times New Roman" w:hAnsi="Consolas" w:cs="Times New Roman"/>
@@ -5712,6 +5849,7 @@
         </w:rPr>
         <w:t xml:space="preserve">                            </w:t>
       </w:r>
+      <w:proofErr w:type="spellStart"/>
       <w:r>
         <w:rPr>
           <w:rFonts w:ascii="Consolas" w:eastAsia="Times New Roman" w:hAnsi="Consolas" w:cs="Times New Roman"/>
@@ -5722,6 +5860,7 @@
         </w:rPr>
         <w:t>mul</w:t>
       </w:r>
+      <w:proofErr w:type="spellEnd"/>
       <w:r>
         <w:rPr>
           <w:rFonts w:ascii="Consolas" w:eastAsia="Times New Roman" w:hAnsi="Consolas" w:cs="Times New Roman"/>
@@ -5732,6 +5871,7 @@
         </w:rPr>
         <w:t>[</w:t>
       </w:r>
+      <w:proofErr w:type="spellStart"/>
       <w:r>
         <w:rPr>
           <w:rFonts w:ascii="Consolas" w:eastAsia="Times New Roman" w:hAnsi="Consolas" w:cs="Times New Roman"/>
@@ -5742,6 +5882,7 @@
         </w:rPr>
         <w:t>i</w:t>
       </w:r>
+      <w:proofErr w:type="spellEnd"/>
       <w:r>
         <w:rPr>
           <w:rFonts w:ascii="Consolas" w:eastAsia="Times New Roman" w:hAnsi="Consolas" w:cs="Times New Roman"/>
@@ -5772,6 +5913,7 @@
         </w:rPr>
         <w:t xml:space="preserve">] = </w:t>
       </w:r>
+      <w:proofErr w:type="spellStart"/>
       <w:r>
         <w:rPr>
           <w:rFonts w:ascii="Consolas" w:eastAsia="Times New Roman" w:hAnsi="Consolas" w:cs="Times New Roman"/>
@@ -5782,6 +5924,7 @@
         </w:rPr>
         <w:t>mul</w:t>
       </w:r>
+      <w:proofErr w:type="spellEnd"/>
       <w:r>
         <w:rPr>
           <w:rFonts w:ascii="Consolas" w:eastAsia="Times New Roman" w:hAnsi="Consolas" w:cs="Times New Roman"/>
@@ -5792,6 +5935,7 @@
         </w:rPr>
         <w:t>[</w:t>
       </w:r>
+      <w:proofErr w:type="spellStart"/>
       <w:r>
         <w:rPr>
           <w:rFonts w:ascii="Consolas" w:eastAsia="Times New Roman" w:hAnsi="Consolas" w:cs="Times New Roman"/>
@@ -5802,6 +5946,7 @@
         </w:rPr>
         <w:t>i</w:t>
       </w:r>
+      <w:proofErr w:type="spellEnd"/>
       <w:r>
         <w:rPr>
           <w:rFonts w:ascii="Consolas" w:eastAsia="Times New Roman" w:hAnsi="Consolas" w:cs="Times New Roman"/>
@@ -5852,6 +5997,7 @@
         </w:rPr>
         <w:t>[</w:t>
       </w:r>
+      <w:proofErr w:type="spellStart"/>
       <w:r>
         <w:rPr>
           <w:rFonts w:ascii="Consolas" w:eastAsia="Times New Roman" w:hAnsi="Consolas" w:cs="Times New Roman"/>
@@ -5862,6 +6008,7 @@
         </w:rPr>
         <w:t>i</w:t>
       </w:r>
+      <w:proofErr w:type="spellEnd"/>
       <w:r>
         <w:rPr>
           <w:rFonts w:ascii="Consolas" w:eastAsia="Times New Roman" w:hAnsi="Consolas" w:cs="Times New Roman"/>
@@ -6048,6 +6195,7 @@
         </w:rPr>
         <w:t xml:space="preserve">  </w:t>
       </w:r>
+      <w:proofErr w:type="spellStart"/>
       <w:r>
         <w:rPr>
           <w:rFonts w:ascii="Consolas" w:eastAsia="Times New Roman" w:hAnsi="Consolas" w:cs="Times New Roman"/>
@@ -6058,6 +6206,7 @@
         </w:rPr>
         <w:t>printf</w:t>
       </w:r>
+      <w:proofErr w:type="spellEnd"/>
       <w:r>
         <w:rPr>
           <w:rFonts w:ascii="Consolas" w:eastAsia="Times New Roman" w:hAnsi="Consolas" w:cs="Times New Roman"/>
@@ -6166,6 +6315,7 @@
         </w:rPr>
         <w:t>(</w:t>
       </w:r>
+      <w:proofErr w:type="spellStart"/>
       <w:r>
         <w:rPr>
           <w:rFonts w:ascii="Consolas" w:eastAsia="Times New Roman" w:hAnsi="Consolas" w:cs="Times New Roman"/>
@@ -6176,6 +6326,7 @@
         </w:rPr>
         <w:t>i</w:t>
       </w:r>
+      <w:proofErr w:type="spellEnd"/>
       <w:r>
         <w:rPr>
           <w:rFonts w:ascii="Consolas" w:eastAsia="Times New Roman" w:hAnsi="Consolas" w:cs="Times New Roman"/>
@@ -6482,6 +6633,7 @@
         </w:rPr>
         <w:t xml:space="preserve">              </w:t>
       </w:r>
+      <w:proofErr w:type="spellStart"/>
       <w:r>
         <w:rPr>
           <w:rFonts w:ascii="Consolas" w:eastAsia="Times New Roman" w:hAnsi="Consolas" w:cs="Times New Roman"/>
@@ -6492,6 +6644,7 @@
         </w:rPr>
         <w:t>printf</w:t>
       </w:r>
+      <w:proofErr w:type="spellEnd"/>
       <w:r>
         <w:rPr>
           <w:rFonts w:ascii="Consolas" w:eastAsia="Times New Roman" w:hAnsi="Consolas" w:cs="Times New Roman"/>
@@ -6552,6 +6705,7 @@
         </w:rPr>
         <w:t xml:space="preserve">, </w:t>
       </w:r>
+      <w:proofErr w:type="spellStart"/>
       <w:r>
         <w:rPr>
           <w:rFonts w:ascii="Consolas" w:eastAsia="Times New Roman" w:hAnsi="Consolas" w:cs="Times New Roman"/>
@@ -6562,6 +6716,7 @@
         </w:rPr>
         <w:t>mul</w:t>
       </w:r>
+      <w:proofErr w:type="spellEnd"/>
       <w:r>
         <w:rPr>
           <w:rFonts w:ascii="Consolas" w:eastAsia="Times New Roman" w:hAnsi="Consolas" w:cs="Times New Roman"/>
@@ -6572,6 +6727,7 @@
         </w:rPr>
         <w:t>[</w:t>
       </w:r>
+      <w:proofErr w:type="spellStart"/>
       <w:r>
         <w:rPr>
           <w:rFonts w:ascii="Consolas" w:eastAsia="Times New Roman" w:hAnsi="Consolas" w:cs="Times New Roman"/>
@@ -6582,6 +6738,7 @@
         </w:rPr>
         <w:t>i</w:t>
       </w:r>
+      <w:proofErr w:type="spellEnd"/>
       <w:r>
         <w:rPr>
           <w:rFonts w:ascii="Consolas" w:eastAsia="Times New Roman" w:hAnsi="Consolas" w:cs="Times New Roman"/>
@@ -6660,6 +6817,7 @@
         </w:rPr>
         <w:t>       </w:t>
       </w:r>
+      <w:proofErr w:type="spellStart"/>
       <w:r>
         <w:rPr>
           <w:rFonts w:ascii="Consolas" w:eastAsia="Times New Roman" w:hAnsi="Consolas" w:cs="Times New Roman"/>
@@ -6670,6 +6828,7 @@
         </w:rPr>
         <w:t>printf</w:t>
       </w:r>
+      <w:proofErr w:type="spellEnd"/>
       <w:r>
         <w:rPr>
           <w:rFonts w:ascii="Consolas" w:eastAsia="Times New Roman" w:hAnsi="Consolas" w:cs="Times New Roman"/>
@@ -7092,6 +7251,7 @@
         </w:rPr>
         <w:t> </w:t>
       </w:r>
+      <w:proofErr w:type="spellStart"/>
       <w:r>
         <w:rPr>
           <w:rFonts w:ascii="Consolas" w:eastAsia="Times New Roman" w:hAnsi="Consolas" w:cs="Times New Roman"/>
@@ -7102,6 +7262,7 @@
         </w:rPr>
         <w:t>printf</w:t>
       </w:r>
+      <w:proofErr w:type="spellEnd"/>
       <w:r>
         <w:rPr>
           <w:rFonts w:ascii="Consolas" w:eastAsia="Times New Roman" w:hAnsi="Consolas" w:cs="Times New Roman"/>
@@ -7176,6 +7337,7 @@
         </w:rPr>
         <w:t> </w:t>
       </w:r>
+      <w:proofErr w:type="spellStart"/>
       <w:r>
         <w:rPr>
           <w:rFonts w:ascii="Consolas" w:eastAsia="Times New Roman" w:hAnsi="Consolas" w:cs="Times New Roman"/>
@@ -7186,6 +7348,7 @@
         </w:rPr>
         <w:t>scanf</w:t>
       </w:r>
+      <w:proofErr w:type="spellEnd"/>
       <w:r>
         <w:rPr>
           <w:rFonts w:ascii="Consolas" w:eastAsia="Times New Roman" w:hAnsi="Consolas" w:cs="Times New Roman"/>
@@ -7320,6 +7483,7 @@
         </w:rPr>
         <w:t> </w:t>
       </w:r>
+      <w:proofErr w:type="spellStart"/>
       <w:r>
         <w:rPr>
           <w:rFonts w:ascii="Consolas" w:eastAsia="Times New Roman" w:hAnsi="Consolas" w:cs="Times New Roman"/>
@@ -7330,6 +7494,7 @@
         </w:rPr>
         <w:t>printf</w:t>
       </w:r>
+      <w:proofErr w:type="spellEnd"/>
       <w:r>
         <w:rPr>
           <w:rFonts w:ascii="Consolas" w:eastAsia="Times New Roman" w:hAnsi="Consolas" w:cs="Times New Roman"/>
@@ -7404,6 +7569,7 @@
         </w:rPr>
         <w:t> </w:t>
       </w:r>
+      <w:proofErr w:type="spellStart"/>
       <w:r>
         <w:rPr>
           <w:rFonts w:ascii="Consolas" w:eastAsia="Times New Roman" w:hAnsi="Consolas" w:cs="Times New Roman"/>
@@ -7414,6 +7580,7 @@
         </w:rPr>
         <w:t>scanf</w:t>
       </w:r>
+      <w:proofErr w:type="spellEnd"/>
       <w:r>
         <w:rPr>
           <w:rFonts w:ascii="Consolas" w:eastAsia="Times New Roman" w:hAnsi="Consolas" w:cs="Times New Roman"/>
@@ -7820,6 +7987,7 @@
         </w:rPr>
         <w:t>       </w:t>
       </w:r>
+      <w:proofErr w:type="spellStart"/>
       <w:r>
         <w:rPr>
           <w:rFonts w:ascii="Consolas" w:eastAsia="Times New Roman" w:hAnsi="Consolas" w:cs="Times New Roman"/>
@@ -7830,6 +7998,7 @@
         </w:rPr>
         <w:t>printf</w:t>
       </w:r>
+      <w:proofErr w:type="spellEnd"/>
       <w:r>
         <w:rPr>
           <w:rFonts w:ascii="Consolas" w:eastAsia="Times New Roman" w:hAnsi="Consolas" w:cs="Times New Roman"/>
@@ -7924,6 +8093,7 @@
         </w:rPr>
         <w:t>(</w:t>
       </w:r>
+      <w:proofErr w:type="spellStart"/>
       <w:r>
         <w:rPr>
           <w:rFonts w:ascii="Consolas" w:eastAsia="Times New Roman" w:hAnsi="Consolas" w:cs="Times New Roman"/>
@@ -7934,6 +8104,7 @@
         </w:rPr>
         <w:t>i</w:t>
       </w:r>
+      <w:proofErr w:type="spellEnd"/>
       <w:r>
         <w:rPr>
           <w:rFonts w:ascii="Consolas" w:eastAsia="Times New Roman" w:hAnsi="Consolas" w:cs="Times New Roman"/>
@@ -8241,6 +8412,7 @@
         </w:rPr>
         <w:t xml:space="preserve">              </w:t>
       </w:r>
+      <w:proofErr w:type="spellStart"/>
       <w:r>
         <w:rPr>
           <w:rFonts w:ascii="Consolas" w:eastAsia="Times New Roman" w:hAnsi="Consolas" w:cs="Times New Roman"/>
@@ -8251,6 +8423,7 @@
         </w:rPr>
         <w:t>printf</w:t>
       </w:r>
+      <w:proofErr w:type="spellEnd"/>
       <w:r>
         <w:rPr>
           <w:rFonts w:ascii="Consolas" w:eastAsia="Times New Roman" w:hAnsi="Consolas" w:cs="Times New Roman"/>
@@ -8321,6 +8494,7 @@
         </w:rPr>
         <w:t>,</w:t>
       </w:r>
+      <w:proofErr w:type="spellStart"/>
       <w:r>
         <w:rPr>
           <w:rFonts w:ascii="Consolas" w:eastAsia="Times New Roman" w:hAnsi="Consolas" w:cs="Times New Roman"/>
@@ -8351,6 +8525,7 @@
         </w:rPr>
         <w:t>j</w:t>
       </w:r>
+      <w:proofErr w:type="spellEnd"/>
       <w:r>
         <w:rPr>
           <w:rFonts w:ascii="Consolas" w:eastAsia="Times New Roman" w:hAnsi="Consolas" w:cs="Times New Roman"/>
@@ -8385,6 +8560,7 @@
         </w:rPr>
         <w:t xml:space="preserve">              </w:t>
       </w:r>
+      <w:proofErr w:type="spellStart"/>
       <w:r>
         <w:rPr>
           <w:rFonts w:ascii="Consolas" w:eastAsia="Times New Roman" w:hAnsi="Consolas" w:cs="Times New Roman"/>
@@ -8395,6 +8571,7 @@
         </w:rPr>
         <w:t>scanf</w:t>
       </w:r>
+      <w:proofErr w:type="spellEnd"/>
       <w:r>
         <w:rPr>
           <w:rFonts w:ascii="Consolas" w:eastAsia="Times New Roman" w:hAnsi="Consolas" w:cs="Times New Roman"/>
@@ -8465,6 +8642,7 @@
         </w:rPr>
         <w:t>[</w:t>
       </w:r>
+      <w:proofErr w:type="spellStart"/>
       <w:r>
         <w:rPr>
           <w:rFonts w:ascii="Consolas" w:eastAsia="Times New Roman" w:hAnsi="Consolas" w:cs="Times New Roman"/>
@@ -8475,6 +8653,7 @@
         </w:rPr>
         <w:t>i</w:t>
       </w:r>
+      <w:proofErr w:type="spellEnd"/>
       <w:r>
         <w:rPr>
           <w:rFonts w:ascii="Consolas" w:eastAsia="Times New Roman" w:hAnsi="Consolas" w:cs="Times New Roman"/>
@@ -8577,6 +8756,7 @@
         </w:rPr>
         <w:t xml:space="preserve">              </w:t>
       </w:r>
+      <w:proofErr w:type="spellStart"/>
       <w:r>
         <w:rPr>
           <w:rFonts w:ascii="Consolas" w:eastAsia="Times New Roman" w:hAnsi="Consolas" w:cs="Times New Roman"/>
@@ -8587,6 +8767,7 @@
         </w:rPr>
         <w:t>printf</w:t>
       </w:r>
+      <w:proofErr w:type="spellEnd"/>
       <w:r>
         <w:rPr>
           <w:rFonts w:ascii="Consolas" w:eastAsia="Times New Roman" w:hAnsi="Consolas" w:cs="Times New Roman"/>
@@ -8681,6 +8862,7 @@
         </w:rPr>
         <w:t>(</w:t>
       </w:r>
+      <w:proofErr w:type="spellStart"/>
       <w:r>
         <w:rPr>
           <w:rFonts w:ascii="Consolas" w:eastAsia="Times New Roman" w:hAnsi="Consolas" w:cs="Times New Roman"/>
@@ -8691,6 +8873,7 @@
         </w:rPr>
         <w:t>i</w:t>
       </w:r>
+      <w:proofErr w:type="spellEnd"/>
       <w:r>
         <w:rPr>
           <w:rFonts w:ascii="Consolas" w:eastAsia="Times New Roman" w:hAnsi="Consolas" w:cs="Times New Roman"/>
@@ -8997,6 +9180,7 @@
         </w:rPr>
         <w:t xml:space="preserve">              </w:t>
       </w:r>
+      <w:proofErr w:type="spellStart"/>
       <w:r>
         <w:rPr>
           <w:rFonts w:ascii="Consolas" w:eastAsia="Times New Roman" w:hAnsi="Consolas" w:cs="Times New Roman"/>
@@ -9007,6 +9191,7 @@
         </w:rPr>
         <w:t>printf</w:t>
       </w:r>
+      <w:proofErr w:type="spellEnd"/>
       <w:r>
         <w:rPr>
           <w:rFonts w:ascii="Consolas" w:eastAsia="Times New Roman" w:hAnsi="Consolas" w:cs="Times New Roman"/>
@@ -9077,6 +9262,7 @@
         </w:rPr>
         <w:t>,</w:t>
       </w:r>
+      <w:proofErr w:type="spellStart"/>
       <w:r>
         <w:rPr>
           <w:rFonts w:ascii="Consolas" w:eastAsia="Times New Roman" w:hAnsi="Consolas" w:cs="Times New Roman"/>
@@ -9107,6 +9293,7 @@
         </w:rPr>
         <w:t>j</w:t>
       </w:r>
+      <w:proofErr w:type="spellEnd"/>
       <w:r>
         <w:rPr>
           <w:rFonts w:ascii="Consolas" w:eastAsia="Times New Roman" w:hAnsi="Consolas" w:cs="Times New Roman"/>
@@ -9141,6 +9328,7 @@
         </w:rPr>
         <w:t xml:space="preserve">              </w:t>
       </w:r>
+      <w:proofErr w:type="spellStart"/>
       <w:r>
         <w:rPr>
           <w:rFonts w:ascii="Consolas" w:eastAsia="Times New Roman" w:hAnsi="Consolas" w:cs="Times New Roman"/>
@@ -9151,6 +9339,7 @@
         </w:rPr>
         <w:t>scanf</w:t>
       </w:r>
+      <w:proofErr w:type="spellEnd"/>
       <w:r>
         <w:rPr>
           <w:rFonts w:ascii="Consolas" w:eastAsia="Times New Roman" w:hAnsi="Consolas" w:cs="Times New Roman"/>
@@ -9221,6 +9410,7 @@
         </w:rPr>
         <w:t>[</w:t>
       </w:r>
+      <w:proofErr w:type="spellStart"/>
       <w:r>
         <w:rPr>
           <w:rFonts w:ascii="Consolas" w:eastAsia="Times New Roman" w:hAnsi="Consolas" w:cs="Times New Roman"/>
@@ -9231,6 +9421,7 @@
         </w:rPr>
         <w:t>i</w:t>
       </w:r>
+      <w:proofErr w:type="spellEnd"/>
       <w:r>
         <w:rPr>
           <w:rFonts w:ascii="Consolas" w:eastAsia="Times New Roman" w:hAnsi="Consolas" w:cs="Times New Roman"/>
@@ -9579,6 +9770,7 @@
         </w:rPr>
         <w:t>       </w:t>
       </w:r>
+      <w:proofErr w:type="spellStart"/>
       <w:r>
         <w:rPr>
           <w:rFonts w:ascii="Consolas" w:eastAsia="Times New Roman" w:hAnsi="Consolas" w:cs="Times New Roman"/>
@@ -9589,6 +9781,7 @@
         </w:rPr>
         <w:t>printf</w:t>
       </w:r>
+      <w:proofErr w:type="spellEnd"/>
       <w:r>
         <w:rPr>
           <w:rFonts w:ascii="Consolas" w:eastAsia="Times New Roman" w:hAnsi="Consolas" w:cs="Times New Roman"/>
@@ -9811,6 +10004,7 @@
       <w:r>
         <w:rPr>
           <w:rFonts w:ascii="Times New Roman" w:hAnsi="Times New Roman" w:cs="Times New Roman"/>
+          <w:noProof/>
           <w:sz w:val="24"/>
           <w:szCs w:val="24"/>
         </w:rPr>
@@ -9863,6 +10057,7 @@
       <w:r>
         <w:rPr>
           <w:rFonts w:ascii="Times New Roman" w:hAnsi="Times New Roman" w:cs="Times New Roman"/>
+          <w:noProof/>
           <w:sz w:val="24"/>
           <w:szCs w:val="24"/>
         </w:rPr>

</xml_diff>